<commit_message>
add note «Namen geändert» in transcription document
</commit_message>
<xml_diff>
--- a/transkription-spieletest.docx
+++ b/transkription-spieletest.docx
@@ -294,6 +294,22 @@
           <w:bCs/>
         </w:rPr>
       </w:pPr>
+      <w:r>
+        <w:rPr>
+          <w:b/>
+          <w:bCs/>
+        </w:rPr>
+        <w:t>Bemerkung: Namen geändert.</w:t>
+      </w:r>
+    </w:p>
+    <w:p>
+      <w:pPr>
+        <w:spacing w:before="80" w:after="0"/>
+        <w:rPr>
+          <w:b/>
+          <w:bCs/>
+        </w:rPr>
+      </w:pPr>
     </w:p>
     <w:p>
       <w:pPr>
@@ -890,7 +906,6 @@
         <w:rPr>
           <w:color w:val="00B050"/>
         </w:rPr>
-        <w:lastRenderedPageBreak/>
         <w:t>Was hat dir gefallen?</w:t>
       </w:r>
     </w:p>

</xml_diff>